<commit_message>
Updated Assignment 3 Word Document
</commit_message>
<xml_diff>
--- a/Assignment3/Assignment 03 700755955.docx
+++ b/Assignment3/Assignment 03 700755955.docx
@@ -30,25 +30,7 @@
             <w:szCs w:val="20"/>
             <w:u w:val="none"/>
           </w:rPr>
-          <w:t>https://github.com/sandy100061/MachineLearningAssign</w:t>
-        </w:r>
-        <w:r>
-          <w:rPr>
-            <w:rStyle w:val="Hyperlink"/>
-            <w:sz w:val="20"/>
-            <w:szCs w:val="20"/>
-            <w:u w:val="none"/>
-          </w:rPr>
-          <w:t>m</w:t>
-        </w:r>
-        <w:r>
-          <w:rPr>
-            <w:rStyle w:val="Hyperlink"/>
-            <w:sz w:val="20"/>
-            <w:szCs w:val="20"/>
-            <w:u w:val="none"/>
-          </w:rPr>
-          <w:t>ent/tree/main/Assignment3</w:t>
+          <w:t>https://github.com/sandy100061/MachineLearningAssignment/tree/main/Assignment3</w:t>
         </w:r>
       </w:hyperlink>
     </w:p>
@@ -72,6 +54,50 @@
           <w:szCs w:val="20"/>
         </w:rPr>
         <w:t xml:space="preserve"> </w:t>
+      </w:r>
+      <w:bookmarkStart w:id="0" w:name="_Hlk169020234"/>
+      <w:r>
+        <w:rPr>
+          <w:sz w:val="20"/>
+          <w:szCs w:val="20"/>
+        </w:rPr>
+        <w:fldChar w:fldCharType="begin"/>
+      </w:r>
+      <w:r>
+        <w:rPr>
+          <w:sz w:val="20"/>
+          <w:szCs w:val="20"/>
+        </w:rPr>
+        <w:instrText>HYPERLINK "https://drive.google.com/file/d/1kpIv8ZiYS__ULIsWdleegplN6IFtRtJz/view?usp=drive_link"</w:instrText>
+      </w:r>
+      <w:r>
+        <w:rPr>
+          <w:sz w:val="20"/>
+          <w:szCs w:val="20"/>
+        </w:rPr>
+      </w:r>
+      <w:r>
+        <w:rPr>
+          <w:sz w:val="20"/>
+          <w:szCs w:val="20"/>
+        </w:rPr>
+        <w:fldChar w:fldCharType="separate"/>
+      </w:r>
+      <w:r>
+        <w:rPr>
+          <w:rStyle w:val="Hyperlink"/>
+          <w:sz w:val="20"/>
+          <w:szCs w:val="20"/>
+        </w:rPr>
+        <w:t>https://drive.google.com/file/d/1kpIv8ZiYS__ULIsWdleegplN6IFtRtJz/view?usp=drive_link</w:t>
+      </w:r>
+      <w:bookmarkEnd w:id="0"/>
+      <w:r>
+        <w:rPr>
+          <w:sz w:val="20"/>
+          <w:szCs w:val="20"/>
+        </w:rPr>
+        <w:fldChar w:fldCharType="end"/>
       </w:r>
     </w:p>
     <w:p>
@@ -2209,6 +2235,7 @@
           <w:rFonts w:ascii="Arial" w:hAnsi="Arial" w:cs="Arial"/>
           <w:b/>
           <w:bCs/>
+          <w:noProof/>
           <w:color w:val="000000" w:themeColor="text1"/>
           <w:sz w:val="24"/>
           <w:szCs w:val="24"/>
@@ -3787,6 +3814,7 @@
           <w:rFonts w:ascii="Arial" w:hAnsi="Arial" w:cs="Arial"/>
           <w:b/>
           <w:bCs/>
+          <w:noProof/>
           <w:color w:val="000000" w:themeColor="text1"/>
           <w:sz w:val="24"/>
           <w:szCs w:val="24"/>
@@ -4662,6 +4690,7 @@
           <w:rFonts w:ascii="Arial" w:hAnsi="Arial" w:cs="Arial"/>
           <w:b/>
           <w:bCs/>
+          <w:noProof/>
           <w:color w:val="000000" w:themeColor="text1"/>
           <w:sz w:val="24"/>
           <w:szCs w:val="24"/>
@@ -6153,6 +6182,7 @@
           <w:rFonts w:ascii="Arial" w:hAnsi="Arial" w:cs="Arial"/>
           <w:b/>
           <w:bCs/>
+          <w:noProof/>
           <w:color w:val="000000" w:themeColor="text1"/>
           <w:sz w:val="24"/>
           <w:szCs w:val="24"/>

</xml_diff>